<commit_message>
update construction type, dto, entity & mapping
</commit_message>
<xml_diff>
--- a/public/template/2. Tờ trình phê duyệt KHLCNT.docx
+++ b/public/template/2. Tờ trình phê duyệt KHLCNT.docx
@@ -1093,9 +1093,16 @@
       </w:r>
       <w:r>
         <w:rPr>
-          <w:highlight w:val="yellow"/>
-        </w:rPr>
-        <w:t>2025;</w:t>
+          <w:rFonts w:hint="default"/>
+          <w:lang w:val="en-US"/>
+        </w:rPr>
+        <w:t>{sourceOfFunds}</w:t>
+      </w:r>
+      <w:r>
+        <w:rPr>
+          <w:highlight w:val="none"/>
+        </w:rPr>
+        <w:t>;</w:t>
       </w:r>
     </w:p>
     <w:p>
@@ -1163,8 +1170,6 @@
         </w:rPr>
         <w:t>u</w:t>
       </w:r>
-      <w:bookmarkStart w:id="3" w:name="_GoBack"/>
-      <w:bookmarkEnd w:id="3"/>
       <w:r>
         <w:rPr>
           <w:rFonts w:hint="default"/>
@@ -2692,6 +2697,8 @@
               </w:rPr>
               <w:t>Lập bản vẽ thiết kế kỹ thuật thi công, dự toán công trình</w:t>
             </w:r>
+            <w:bookmarkStart w:id="3" w:name="_GoBack"/>
+            <w:bookmarkEnd w:id="3"/>
           </w:p>
         </w:tc>
         <w:tc>
@@ -3428,6 +3435,12 @@
             <w:insideH w:val="single" w:color="auto" w:sz="4" w:space="0"/>
             <w:insideV w:val="single" w:color="auto" w:sz="4" w:space="0"/>
           </w:tblBorders>
+          <w:tblCellMar>
+            <w:top w:w="0" w:type="dxa"/>
+            <w:left w:w="0" w:type="dxa"/>
+            <w:bottom w:w="0" w:type="dxa"/>
+            <w:right w:w="0" w:type="dxa"/>
+          </w:tblCellMar>
         </w:tblPrEx>
         <w:tc>
           <w:tcPr>

</xml_diff>